<commit_message>
new try after sync of icloud
</commit_message>
<xml_diff>
--- a/_posts/2022-10-31-gtsummary/fancy_table.docx
+++ b/_posts/2022-10-31-gtsummary/fancy_table.docx
@@ -20,10 +20,10 @@
         <w:gridCol w:w="2917"/>
         <w:gridCol w:w="839"/>
         <w:gridCol w:w="1389"/>
-        <w:gridCol w:w="1132"/>
+        <w:gridCol w:w="1181"/>
         <w:gridCol w:w="839"/>
         <w:gridCol w:w="1389"/>
-        <w:gridCol w:w="1132"/>
+        <w:gridCol w:w="1181"/>
       </w:tblGrid>
       <w:tr>
         <w:trPr>
@@ -173,7 +173,7 @@
       <w:tr>
         <w:trPr>
           <w:cantSplit/>
-          <w:trHeight w:val="614" w:hRule="auto"/>
+          <w:trHeight w:val="615" w:hRule="auto"/>
           <w:tblHeader/>
         </w:trPr>
         header2
@@ -212,7 +212,7 @@
               <w:rPr>
                 <w:rFonts w:ascii="Helvetica" w:hAnsi="Helvetica" w:eastAsia="Helvetica" w:cs="Helvetica"/>
                 <w:i w:val="false"/>
-                <w:b w:val="false"/>
+                <w:b w:val="true"/>
                 <w:u w:val="none"/>
                 <w:sz w:val="22"/>
                 <w:szCs w:val="22"/>
@@ -257,7 +257,7 @@
               <w:rPr>
                 <w:rFonts w:ascii="Helvetica" w:hAnsi="Helvetica" w:eastAsia="Helvetica" w:cs="Helvetica"/>
                 <w:i w:val="false"/>
-                <w:b w:val="false"/>
+                <w:b w:val="true"/>
                 <w:u w:val="none"/>
                 <w:sz w:val="22"/>
                 <w:szCs w:val="22"/>
@@ -315,7 +315,7 @@
               <w:rPr>
                 <w:rFonts w:ascii="Helvetica" w:hAnsi="Helvetica" w:eastAsia="Helvetica" w:cs="Helvetica"/>
                 <w:i w:val="false"/>
-                <w:b w:val="false"/>
+                <w:b w:val="true"/>
                 <w:u w:val="none"/>
                 <w:sz w:val="22"/>
                 <w:szCs w:val="22"/>
@@ -373,7 +373,7 @@
               <w:rPr>
                 <w:rFonts w:ascii="Helvetica" w:hAnsi="Helvetica" w:eastAsia="Helvetica" w:cs="Helvetica"/>
                 <w:i w:val="false"/>
-                <w:b w:val="false"/>
+                <w:b w:val="true"/>
                 <w:u w:val="none"/>
                 <w:sz w:val="22"/>
                 <w:szCs w:val="22"/>
@@ -418,7 +418,7 @@
               <w:rPr>
                 <w:rFonts w:ascii="Helvetica" w:hAnsi="Helvetica" w:eastAsia="Helvetica" w:cs="Helvetica"/>
                 <w:i w:val="false"/>
-                <w:b w:val="false"/>
+                <w:b w:val="true"/>
                 <w:u w:val="none"/>
                 <w:sz w:val="22"/>
                 <w:szCs w:val="22"/>
@@ -476,7 +476,7 @@
               <w:rPr>
                 <w:rFonts w:ascii="Helvetica" w:hAnsi="Helvetica" w:eastAsia="Helvetica" w:cs="Helvetica"/>
                 <w:i w:val="false"/>
-                <w:b w:val="false"/>
+                <w:b w:val="true"/>
                 <w:u w:val="none"/>
                 <w:sz w:val="22"/>
                 <w:szCs w:val="22"/>
@@ -534,7 +534,7 @@
               <w:rPr>
                 <w:rFonts w:ascii="Helvetica" w:hAnsi="Helvetica" w:eastAsia="Helvetica" w:cs="Helvetica"/>
                 <w:i w:val="false"/>
-                <w:b w:val="false"/>
+                <w:b w:val="true"/>
                 <w:u w:val="none"/>
                 <w:sz w:val="22"/>
                 <w:szCs w:val="22"/>

</xml_diff>

<commit_message>
new post "perfect tables 2"
</commit_message>
<xml_diff>
--- a/_posts/2022-10-31-gtsummary/fancy_table.docx
+++ b/_posts/2022-10-31-gtsummary/fancy_table.docx
@@ -27,7 +27,6 @@
       </w:tblGrid>
       <w:tr>
         <w:trPr>
-          <w:cantSplit/>
           <w:trHeight w:val="614" w:hRule="auto"/>
           <w:tblHeader/>
         </w:trPr>
@@ -53,7 +52,6 @@
             <w:pPr>
               <w:pStyle w:val="Normal"/>
               <w:jc w:val="left"/>
-              <w:keepNext/>
               <w:pBdr>
                 <w:bottom w:val="none" w:sz="0" w:space="0" w:color="000000"/>
                 <w:top w:val="none" w:sz="0" w:space="0" w:color="000000"/>
@@ -99,7 +97,6 @@
             <w:pPr>
               <w:pStyle w:val="Normal"/>
               <w:jc w:val="center"/>
-              <w:keepNext/>
               <w:pBdr>
                 <w:bottom w:val="none" w:sz="0" w:space="0" w:color="000000"/>
                 <w:top w:val="none" w:sz="0" w:space="0" w:color="000000"/>
@@ -145,7 +142,6 @@
             <w:pPr>
               <w:pStyle w:val="Normal"/>
               <w:jc w:val="center"/>
-              <w:keepNext/>
               <w:pBdr>
                 <w:bottom w:val="none" w:sz="0" w:space="0" w:color="000000"/>
                 <w:top w:val="none" w:sz="0" w:space="0" w:color="000000"/>
@@ -172,7 +168,6 @@
       </w:tr>
       <w:tr>
         <w:trPr>
-          <w:cantSplit/>
           <w:trHeight w:val="615" w:hRule="auto"/>
           <w:tblHeader/>
         </w:trPr>
@@ -198,7 +193,6 @@
             <w:pPr>
               <w:pStyle w:val="Normal"/>
               <w:jc w:val="left"/>
-              <w:keepNext/>
               <w:pBdr>
                 <w:bottom w:val="none" w:sz="0" w:space="0" w:color="000000"/>
                 <w:top w:val="none" w:sz="0" w:space="0" w:color="000000"/>
@@ -243,7 +237,6 @@
             <w:pPr>
               <w:pStyle w:val="Normal"/>
               <w:jc w:val="center"/>
-              <w:keepNext/>
               <w:pBdr>
                 <w:bottom w:val="none" w:sz="0" w:space="0" w:color="000000"/>
                 <w:top w:val="none" w:sz="0" w:space="0" w:color="000000"/>
@@ -301,7 +294,6 @@
             <w:pPr>
               <w:pStyle w:val="Normal"/>
               <w:jc w:val="center"/>
-              <w:keepNext/>
               <w:pBdr>
                 <w:bottom w:val="none" w:sz="0" w:space="0" w:color="000000"/>
                 <w:top w:val="none" w:sz="0" w:space="0" w:color="000000"/>
@@ -359,7 +351,6 @@
             <w:pPr>
               <w:pStyle w:val="Normal"/>
               <w:jc w:val="center"/>
-              <w:keepNext/>
               <w:pBdr>
                 <w:bottom w:val="none" w:sz="0" w:space="0" w:color="000000"/>
                 <w:top w:val="none" w:sz="0" w:space="0" w:color="000000"/>
@@ -404,7 +395,6 @@
             <w:pPr>
               <w:pStyle w:val="Normal"/>
               <w:jc w:val="center"/>
-              <w:keepNext/>
               <w:pBdr>
                 <w:bottom w:val="none" w:sz="0" w:space="0" w:color="000000"/>
                 <w:top w:val="none" w:sz="0" w:space="0" w:color="000000"/>
@@ -462,7 +452,6 @@
             <w:pPr>
               <w:pStyle w:val="Normal"/>
               <w:jc w:val="center"/>
-              <w:keepNext/>
               <w:pBdr>
                 <w:bottom w:val="none" w:sz="0" w:space="0" w:color="000000"/>
                 <w:top w:val="none" w:sz="0" w:space="0" w:color="000000"/>
@@ -520,7 +509,6 @@
             <w:pPr>
               <w:pStyle w:val="Normal"/>
               <w:jc w:val="center"/>
-              <w:keepNext/>
               <w:pBdr>
                 <w:bottom w:val="none" w:sz="0" w:space="0" w:color="000000"/>
                 <w:top w:val="none" w:sz="0" w:space="0" w:color="000000"/>
@@ -547,7 +535,6 @@
       </w:tr>
       <w:tr>
         <w:trPr>
-          <w:cantSplit/>
           <w:trHeight w:val="620" w:hRule="auto"/>
         </w:trPr>
         body1
@@ -572,7 +559,6 @@
             <w:pPr>
               <w:pStyle w:val="Normal"/>
               <w:jc w:val="left"/>
-              <w:keepNext/>
               <w:pBdr>
                 <w:bottom w:val="none" w:sz="0" w:space="0" w:color="000000"/>
                 <w:top w:val="none" w:sz="0" w:space="0" w:color="000000"/>
@@ -617,7 +603,6 @@
             <w:pPr>
               <w:pStyle w:val="Normal"/>
               <w:jc w:val="center"/>
-              <w:keepNext/>
               <w:pBdr>
                 <w:bottom w:val="none" w:sz="0" w:space="0" w:color="000000"/>
                 <w:top w:val="none" w:sz="0" w:space="0" w:color="000000"/>
@@ -662,7 +647,6 @@
             <w:pPr>
               <w:pStyle w:val="Normal"/>
               <w:jc w:val="center"/>
-              <w:keepNext/>
               <w:pBdr>
                 <w:bottom w:val="none" w:sz="0" w:space="0" w:color="000000"/>
                 <w:top w:val="none" w:sz="0" w:space="0" w:color="000000"/>
@@ -707,7 +691,6 @@
             <w:pPr>
               <w:pStyle w:val="Normal"/>
               <w:jc w:val="center"/>
-              <w:keepNext/>
               <w:pBdr>
                 <w:bottom w:val="none" w:sz="0" w:space="0" w:color="000000"/>
                 <w:top w:val="none" w:sz="0" w:space="0" w:color="000000"/>
@@ -752,7 +735,6 @@
             <w:pPr>
               <w:pStyle w:val="Normal"/>
               <w:jc w:val="center"/>
-              <w:keepNext/>
               <w:pBdr>
                 <w:bottom w:val="none" w:sz="0" w:space="0" w:color="000000"/>
                 <w:top w:val="none" w:sz="0" w:space="0" w:color="000000"/>
@@ -797,7 +779,6 @@
             <w:pPr>
               <w:pStyle w:val="Normal"/>
               <w:jc w:val="center"/>
-              <w:keepNext/>
               <w:pBdr>
                 <w:bottom w:val="none" w:sz="0" w:space="0" w:color="000000"/>
                 <w:top w:val="none" w:sz="0" w:space="0" w:color="000000"/>
@@ -842,7 +823,6 @@
             <w:pPr>
               <w:pStyle w:val="Normal"/>
               <w:jc w:val="center"/>
-              <w:keepNext/>
               <w:pBdr>
                 <w:bottom w:val="none" w:sz="0" w:space="0" w:color="000000"/>
                 <w:top w:val="none" w:sz="0" w:space="0" w:color="000000"/>
@@ -869,7 +849,6 @@
       </w:tr>
       <w:tr>
         <w:trPr>
-          <w:cantSplit/>
           <w:trHeight w:val="617" w:hRule="auto"/>
         </w:trPr>
         body2
@@ -894,7 +873,6 @@
             <w:pPr>
               <w:pStyle w:val="Normal"/>
               <w:jc w:val="left"/>
-              <w:keepNext/>
               <w:pBdr>
                 <w:bottom w:val="none" w:sz="0" w:space="0" w:color="000000"/>
                 <w:top w:val="none" w:sz="0" w:space="0" w:color="000000"/>
@@ -939,7 +917,6 @@
             <w:pPr>
               <w:pStyle w:val="Normal"/>
               <w:jc w:val="center"/>
-              <w:keepNext/>
               <w:pBdr>
                 <w:bottom w:val="none" w:sz="0" w:space="0" w:color="000000"/>
                 <w:top w:val="none" w:sz="0" w:space="0" w:color="000000"/>
@@ -984,7 +961,6 @@
             <w:pPr>
               <w:pStyle w:val="Normal"/>
               <w:jc w:val="center"/>
-              <w:keepNext/>
               <w:pBdr>
                 <w:bottom w:val="none" w:sz="0" w:space="0" w:color="000000"/>
                 <w:top w:val="none" w:sz="0" w:space="0" w:color="000000"/>
@@ -1029,7 +1005,6 @@
             <w:pPr>
               <w:pStyle w:val="Normal"/>
               <w:jc w:val="center"/>
-              <w:keepNext/>
               <w:pBdr>
                 <w:bottom w:val="none" w:sz="0" w:space="0" w:color="000000"/>
                 <w:top w:val="none" w:sz="0" w:space="0" w:color="000000"/>
@@ -1074,7 +1049,6 @@
             <w:pPr>
               <w:pStyle w:val="Normal"/>
               <w:jc w:val="center"/>
-              <w:keepNext/>
               <w:pBdr>
                 <w:bottom w:val="none" w:sz="0" w:space="0" w:color="000000"/>
                 <w:top w:val="none" w:sz="0" w:space="0" w:color="000000"/>
@@ -1119,7 +1093,6 @@
             <w:pPr>
               <w:pStyle w:val="Normal"/>
               <w:jc w:val="center"/>
-              <w:keepNext/>
               <w:pBdr>
                 <w:bottom w:val="none" w:sz="0" w:space="0" w:color="000000"/>
                 <w:top w:val="none" w:sz="0" w:space="0" w:color="000000"/>
@@ -1164,7 +1137,6 @@
             <w:pPr>
               <w:pStyle w:val="Normal"/>
               <w:jc w:val="center"/>
-              <w:keepNext/>
               <w:pBdr>
                 <w:bottom w:val="none" w:sz="0" w:space="0" w:color="000000"/>
                 <w:top w:val="none" w:sz="0" w:space="0" w:color="000000"/>
@@ -1191,7 +1163,6 @@
       </w:tr>
       <w:tr>
         <w:trPr>
-          <w:cantSplit/>
           <w:trHeight w:val="617" w:hRule="auto"/>
         </w:trPr>
         body3
@@ -1216,7 +1187,6 @@
             <w:pPr>
               <w:pStyle w:val="Normal"/>
               <w:jc w:val="left"/>
-              <w:keepNext/>
               <w:pBdr>
                 <w:bottom w:val="none" w:sz="0" w:space="0" w:color="000000"/>
                 <w:top w:val="none" w:sz="0" w:space="0" w:color="000000"/>
@@ -1261,7 +1231,6 @@
             <w:pPr>
               <w:pStyle w:val="Normal"/>
               <w:jc w:val="center"/>
-              <w:keepNext/>
               <w:pBdr>
                 <w:bottom w:val="none" w:sz="0" w:space="0" w:color="000000"/>
                 <w:top w:val="none" w:sz="0" w:space="0" w:color="000000"/>
@@ -1306,7 +1275,6 @@
             <w:pPr>
               <w:pStyle w:val="Normal"/>
               <w:jc w:val="center"/>
-              <w:keepNext/>
               <w:pBdr>
                 <w:bottom w:val="none" w:sz="0" w:space="0" w:color="000000"/>
                 <w:top w:val="none" w:sz="0" w:space="0" w:color="000000"/>
@@ -1351,7 +1319,6 @@
             <w:pPr>
               <w:pStyle w:val="Normal"/>
               <w:jc w:val="center"/>
-              <w:keepNext/>
               <w:pBdr>
                 <w:bottom w:val="none" w:sz="0" w:space="0" w:color="000000"/>
                 <w:top w:val="none" w:sz="0" w:space="0" w:color="000000"/>
@@ -1396,7 +1363,6 @@
             <w:pPr>
               <w:pStyle w:val="Normal"/>
               <w:jc w:val="center"/>
-              <w:keepNext/>
               <w:pBdr>
                 <w:bottom w:val="none" w:sz="0" w:space="0" w:color="000000"/>
                 <w:top w:val="none" w:sz="0" w:space="0" w:color="000000"/>
@@ -1441,7 +1407,6 @@
             <w:pPr>
               <w:pStyle w:val="Normal"/>
               <w:jc w:val="center"/>
-              <w:keepNext/>
               <w:pBdr>
                 <w:bottom w:val="none" w:sz="0" w:space="0" w:color="000000"/>
                 <w:top w:val="none" w:sz="0" w:space="0" w:color="000000"/>
@@ -1486,7 +1451,6 @@
             <w:pPr>
               <w:pStyle w:val="Normal"/>
               <w:jc w:val="center"/>
-              <w:keepNext/>
               <w:pBdr>
                 <w:bottom w:val="none" w:sz="0" w:space="0" w:color="000000"/>
                 <w:top w:val="none" w:sz="0" w:space="0" w:color="000000"/>
@@ -1513,7 +1477,6 @@
       </w:tr>
       <w:tr>
         <w:trPr>
-          <w:cantSplit/>
           <w:trHeight w:val="617" w:hRule="auto"/>
         </w:trPr>
         body4
@@ -1538,7 +1501,6 @@
             <w:pPr>
               <w:pStyle w:val="Normal"/>
               <w:jc w:val="left"/>
-              <w:keepNext/>
               <w:pBdr>
                 <w:bottom w:val="none" w:sz="0" w:space="0" w:color="000000"/>
                 <w:top w:val="none" w:sz="0" w:space="0" w:color="000000"/>
@@ -1583,7 +1545,6 @@
             <w:pPr>
               <w:pStyle w:val="Normal"/>
               <w:jc w:val="center"/>
-              <w:keepNext/>
               <w:pBdr>
                 <w:bottom w:val="none" w:sz="0" w:space="0" w:color="000000"/>
                 <w:top w:val="none" w:sz="0" w:space="0" w:color="000000"/>
@@ -1628,7 +1589,6 @@
             <w:pPr>
               <w:pStyle w:val="Normal"/>
               <w:jc w:val="center"/>
-              <w:keepNext/>
               <w:pBdr>
                 <w:bottom w:val="none" w:sz="0" w:space="0" w:color="000000"/>
                 <w:top w:val="none" w:sz="0" w:space="0" w:color="000000"/>
@@ -1673,7 +1633,6 @@
             <w:pPr>
               <w:pStyle w:val="Normal"/>
               <w:jc w:val="center"/>
-              <w:keepNext/>
               <w:pBdr>
                 <w:bottom w:val="none" w:sz="0" w:space="0" w:color="000000"/>
                 <w:top w:val="none" w:sz="0" w:space="0" w:color="000000"/>
@@ -1718,7 +1677,6 @@
             <w:pPr>
               <w:pStyle w:val="Normal"/>
               <w:jc w:val="center"/>
-              <w:keepNext/>
               <w:pBdr>
                 <w:bottom w:val="none" w:sz="0" w:space="0" w:color="000000"/>
                 <w:top w:val="none" w:sz="0" w:space="0" w:color="000000"/>
@@ -1763,7 +1721,6 @@
             <w:pPr>
               <w:pStyle w:val="Normal"/>
               <w:jc w:val="center"/>
-              <w:keepNext/>
               <w:pBdr>
                 <w:bottom w:val="none" w:sz="0" w:space="0" w:color="000000"/>
                 <w:top w:val="none" w:sz="0" w:space="0" w:color="000000"/>
@@ -1808,7 +1765,6 @@
             <w:pPr>
               <w:pStyle w:val="Normal"/>
               <w:jc w:val="center"/>
-              <w:keepNext/>
               <w:pBdr>
                 <w:bottom w:val="none" w:sz="0" w:space="0" w:color="000000"/>
                 <w:top w:val="none" w:sz="0" w:space="0" w:color="000000"/>
@@ -1835,7 +1791,6 @@
       </w:tr>
       <w:tr>
         <w:trPr>
-          <w:cantSplit/>
           <w:trHeight w:val="577" w:hRule="auto"/>
         </w:trPr>
         body5
@@ -1860,7 +1815,6 @@
             <w:pPr>
               <w:pStyle w:val="Normal"/>
               <w:jc w:val="left"/>
-              <w:keepNext/>
               <w:pBdr>
                 <w:bottom w:val="none" w:sz="0" w:space="0" w:color="000000"/>
                 <w:top w:val="none" w:sz="0" w:space="0" w:color="000000"/>
@@ -1905,7 +1859,6 @@
             <w:pPr>
               <w:pStyle w:val="Normal"/>
               <w:jc w:val="center"/>
-              <w:keepNext/>
               <w:pBdr>
                 <w:bottom w:val="none" w:sz="0" w:space="0" w:color="000000"/>
                 <w:top w:val="none" w:sz="0" w:space="0" w:color="000000"/>
@@ -1950,7 +1903,6 @@
             <w:pPr>
               <w:pStyle w:val="Normal"/>
               <w:jc w:val="center"/>
-              <w:keepNext/>
               <w:pBdr>
                 <w:bottom w:val="none" w:sz="0" w:space="0" w:color="000000"/>
                 <w:top w:val="none" w:sz="0" w:space="0" w:color="000000"/>
@@ -1995,7 +1947,6 @@
             <w:pPr>
               <w:pStyle w:val="Normal"/>
               <w:jc w:val="center"/>
-              <w:keepNext/>
               <w:pBdr>
                 <w:bottom w:val="none" w:sz="0" w:space="0" w:color="000000"/>
                 <w:top w:val="none" w:sz="0" w:space="0" w:color="000000"/>
@@ -2040,7 +1991,6 @@
             <w:pPr>
               <w:pStyle w:val="Normal"/>
               <w:jc w:val="center"/>
-              <w:keepNext/>
               <w:pBdr>
                 <w:bottom w:val="none" w:sz="0" w:space="0" w:color="000000"/>
                 <w:top w:val="none" w:sz="0" w:space="0" w:color="000000"/>
@@ -2085,7 +2035,6 @@
             <w:pPr>
               <w:pStyle w:val="Normal"/>
               <w:jc w:val="center"/>
-              <w:keepNext/>
               <w:pBdr>
                 <w:bottom w:val="none" w:sz="0" w:space="0" w:color="000000"/>
                 <w:top w:val="none" w:sz="0" w:space="0" w:color="000000"/>
@@ -2130,7 +2079,6 @@
             <w:pPr>
               <w:pStyle w:val="Normal"/>
               <w:jc w:val="center"/>
-              <w:keepNext/>
               <w:pBdr>
                 <w:bottom w:val="none" w:sz="0" w:space="0" w:color="000000"/>
                 <w:top w:val="none" w:sz="0" w:space="0" w:color="000000"/>
@@ -2157,7 +2105,6 @@
       </w:tr>
       <w:tr>
         <w:trPr>
-          <w:cantSplit/>
           <w:trHeight w:val="568" w:hRule="auto"/>
         </w:trPr>
         body6
@@ -2182,7 +2129,6 @@
             <w:pPr>
               <w:pStyle w:val="Normal"/>
               <w:jc w:val="left"/>
-              <w:keepNext/>
               <w:pBdr>
                 <w:bottom w:val="none" w:sz="0" w:space="0" w:color="000000"/>
                 <w:top w:val="none" w:sz="0" w:space="0" w:color="000000"/>
@@ -2227,7 +2173,6 @@
             <w:pPr>
               <w:pStyle w:val="Normal"/>
               <w:jc w:val="center"/>
-              <w:keepNext/>
               <w:pBdr>
                 <w:bottom w:val="none" w:sz="0" w:space="0" w:color="000000"/>
                 <w:top w:val="none" w:sz="0" w:space="0" w:color="000000"/>
@@ -2272,7 +2217,6 @@
             <w:pPr>
               <w:pStyle w:val="Normal"/>
               <w:jc w:val="center"/>
-              <w:keepNext/>
               <w:pBdr>
                 <w:bottom w:val="none" w:sz="0" w:space="0" w:color="000000"/>
                 <w:top w:val="none" w:sz="0" w:space="0" w:color="000000"/>
@@ -2317,7 +2261,6 @@
             <w:pPr>
               <w:pStyle w:val="Normal"/>
               <w:jc w:val="center"/>
-              <w:keepNext/>
               <w:pBdr>
                 <w:bottom w:val="none" w:sz="0" w:space="0" w:color="000000"/>
                 <w:top w:val="none" w:sz="0" w:space="0" w:color="000000"/>
@@ -2362,7 +2305,6 @@
             <w:pPr>
               <w:pStyle w:val="Normal"/>
               <w:jc w:val="center"/>
-              <w:keepNext/>
               <w:pBdr>
                 <w:bottom w:val="none" w:sz="0" w:space="0" w:color="000000"/>
                 <w:top w:val="none" w:sz="0" w:space="0" w:color="000000"/>
@@ -2407,7 +2349,6 @@
             <w:pPr>
               <w:pStyle w:val="Normal"/>
               <w:jc w:val="center"/>
-              <w:keepNext/>
               <w:pBdr>
                 <w:bottom w:val="none" w:sz="0" w:space="0" w:color="000000"/>
                 <w:top w:val="none" w:sz="0" w:space="0" w:color="000000"/>
@@ -2452,7 +2393,6 @@
             <w:pPr>
               <w:pStyle w:val="Normal"/>
               <w:jc w:val="center"/>
-              <w:keepNext/>
               <w:pBdr>
                 <w:bottom w:val="none" w:sz="0" w:space="0" w:color="000000"/>
                 <w:top w:val="none" w:sz="0" w:space="0" w:color="000000"/>
@@ -2479,7 +2419,6 @@
       </w:tr>
       <w:tr>
         <w:trPr>
-          <w:cantSplit/>
           <w:trHeight w:val="598" w:hRule="auto"/>
         </w:trPr>
         body7
@@ -2504,7 +2443,6 @@
             <w:pPr>
               <w:pStyle w:val="Normal"/>
               <w:jc w:val="left"/>
-              <w:keepNext/>
               <w:pBdr>
                 <w:bottom w:val="none" w:sz="0" w:space="0" w:color="000000"/>
                 <w:top w:val="none" w:sz="0" w:space="0" w:color="000000"/>
@@ -2549,7 +2487,6 @@
             <w:pPr>
               <w:pStyle w:val="Normal"/>
               <w:jc w:val="center"/>
-              <w:keepNext/>
               <w:pBdr>
                 <w:bottom w:val="none" w:sz="0" w:space="0" w:color="000000"/>
                 <w:top w:val="none" w:sz="0" w:space="0" w:color="000000"/>
@@ -2594,7 +2531,6 @@
             <w:pPr>
               <w:pStyle w:val="Normal"/>
               <w:jc w:val="center"/>
-              <w:keepNext/>
               <w:pBdr>
                 <w:bottom w:val="none" w:sz="0" w:space="0" w:color="000000"/>
                 <w:top w:val="none" w:sz="0" w:space="0" w:color="000000"/>
@@ -2639,7 +2575,6 @@
             <w:pPr>
               <w:pStyle w:val="Normal"/>
               <w:jc w:val="center"/>
-              <w:keepNext/>
               <w:pBdr>
                 <w:bottom w:val="none" w:sz="0" w:space="0" w:color="000000"/>
                 <w:top w:val="none" w:sz="0" w:space="0" w:color="000000"/>
@@ -2684,7 +2619,6 @@
             <w:pPr>
               <w:pStyle w:val="Normal"/>
               <w:jc w:val="center"/>
-              <w:keepNext/>
               <w:pBdr>
                 <w:bottom w:val="none" w:sz="0" w:space="0" w:color="000000"/>
                 <w:top w:val="none" w:sz="0" w:space="0" w:color="000000"/>
@@ -2729,7 +2663,6 @@
             <w:pPr>
               <w:pStyle w:val="Normal"/>
               <w:jc w:val="center"/>
-              <w:keepNext/>
               <w:pBdr>
                 <w:bottom w:val="none" w:sz="0" w:space="0" w:color="000000"/>
                 <w:top w:val="none" w:sz="0" w:space="0" w:color="000000"/>
@@ -2774,7 +2707,6 @@
             <w:pPr>
               <w:pStyle w:val="Normal"/>
               <w:jc w:val="center"/>
-              <w:keepNext/>
               <w:pBdr>
                 <w:bottom w:val="none" w:sz="0" w:space="0" w:color="000000"/>
                 <w:top w:val="none" w:sz="0" w:space="0" w:color="000000"/>
@@ -2801,7 +2733,6 @@
       </w:tr>
       <w:tr>
         <w:trPr>
-          <w:cantSplit/>
           <w:trHeight w:val="598" w:hRule="auto"/>
         </w:trPr>
         body8
@@ -2826,7 +2757,6 @@
             <w:pPr>
               <w:pStyle w:val="Normal"/>
               <w:jc w:val="left"/>
-              <w:keepNext/>
               <w:pBdr>
                 <w:bottom w:val="none" w:sz="0" w:space="0" w:color="000000"/>
                 <w:top w:val="none" w:sz="0" w:space="0" w:color="000000"/>
@@ -2871,7 +2801,6 @@
             <w:pPr>
               <w:pStyle w:val="Normal"/>
               <w:jc w:val="center"/>
-              <w:keepNext/>
               <w:pBdr>
                 <w:bottom w:val="none" w:sz="0" w:space="0" w:color="000000"/>
                 <w:top w:val="none" w:sz="0" w:space="0" w:color="000000"/>
@@ -2916,7 +2845,6 @@
             <w:pPr>
               <w:pStyle w:val="Normal"/>
               <w:jc w:val="center"/>
-              <w:keepNext/>
               <w:pBdr>
                 <w:bottom w:val="none" w:sz="0" w:space="0" w:color="000000"/>
                 <w:top w:val="none" w:sz="0" w:space="0" w:color="000000"/>
@@ -2961,7 +2889,6 @@
             <w:pPr>
               <w:pStyle w:val="Normal"/>
               <w:jc w:val="center"/>
-              <w:keepNext/>
               <w:pBdr>
                 <w:bottom w:val="none" w:sz="0" w:space="0" w:color="000000"/>
                 <w:top w:val="none" w:sz="0" w:space="0" w:color="000000"/>
@@ -3006,7 +2933,6 @@
             <w:pPr>
               <w:pStyle w:val="Normal"/>
               <w:jc w:val="center"/>
-              <w:keepNext/>
               <w:pBdr>
                 <w:bottom w:val="none" w:sz="0" w:space="0" w:color="000000"/>
                 <w:top w:val="none" w:sz="0" w:space="0" w:color="000000"/>
@@ -3051,7 +2977,6 @@
             <w:pPr>
               <w:pStyle w:val="Normal"/>
               <w:jc w:val="center"/>
-              <w:keepNext/>
               <w:pBdr>
                 <w:bottom w:val="none" w:sz="0" w:space="0" w:color="000000"/>
                 <w:top w:val="none" w:sz="0" w:space="0" w:color="000000"/>
@@ -3096,7 +3021,6 @@
             <w:pPr>
               <w:pStyle w:val="Normal"/>
               <w:jc w:val="center"/>
-              <w:keepNext/>
               <w:pBdr>
                 <w:bottom w:val="none" w:sz="0" w:space="0" w:color="000000"/>
                 <w:top w:val="none" w:sz="0" w:space="0" w:color="000000"/>
@@ -3123,7 +3047,6 @@
       </w:tr>
       <w:tr>
         <w:trPr>
-          <w:cantSplit/>
           <w:trHeight w:val="360" w:hRule="auto"/>
         </w:trPr>
         footer1
@@ -3149,7 +3072,6 @@
             <w:pPr>
               <w:pStyle w:val="Normal"/>
               <w:jc w:val="left"/>
-              <w:keepNext/>
               <w:pBdr>
                 <w:bottom w:val="none" w:sz="0" w:space="0" w:color="000000"/>
                 <w:top w:val="none" w:sz="0" w:space="0" w:color="000000"/>

</xml_diff>